<commit_message>
- Procesos de negocio actualizados - Requerimientos: algunos pintados por haberse completado - Del sistema: algunos indices 'nro..' de proveedores ya se actualizan luego de ser contratados
</commit_message>
<xml_diff>
--- a/Documentación/Análisis/Caso y Reglas de Negocio/Reglas de Negocio.docx
+++ b/Documentación/Análisis/Caso y Reglas de Negocio/Reglas de Negocio.docx
@@ -1125,15 +1125,7 @@
                 <w:sz w:val="22"/>
                 <w:szCs w:val="22"/>
               </w:rPr>
-              <w:t>01/09</w:t>
-            </w:r>
-            <w:r>
-              <w:rPr>
-                <w:rFonts w:ascii="Calibri" w:hAnsi="Calibri" w:cs="Calibri"/>
-                <w:sz w:val="22"/>
-                <w:szCs w:val="22"/>
-              </w:rPr>
-              <w:t>/2013</w:t>
+              <w:t>01/09/2013</w:t>
             </w:r>
           </w:p>
         </w:tc>
@@ -1211,15 +1203,7 @@
                 <w:sz w:val="22"/>
                 <w:szCs w:val="22"/>
               </w:rPr>
-              <w:t>Cuarta</w:t>
-            </w:r>
-            <w:r>
-              <w:rPr>
-                <w:rFonts w:ascii="Calibri" w:hAnsi="Calibri" w:cs="Calibri"/>
-                <w:sz w:val="22"/>
-                <w:szCs w:val="22"/>
-              </w:rPr>
-              <w:t xml:space="preserve"> versión</w:t>
+              <w:t>Cuarta versión</w:t>
             </w:r>
           </w:p>
         </w:tc>
@@ -1326,7 +1310,200 @@
                 <w:sz w:val="22"/>
                 <w:szCs w:val="22"/>
               </w:rPr>
-              <w:t>03/09</w:t>
+              <w:t>03/09/2013</w:t>
+            </w:r>
+          </w:p>
+        </w:tc>
+        <w:tc>
+          <w:tcPr>
+            <w:tcW w:w="0" w:type="auto"/>
+            <w:tcBorders>
+              <w:top w:val="single" w:sz="8" w:space="0" w:color="000000"/>
+              <w:left w:val="single" w:sz="8" w:space="0" w:color="000000"/>
+              <w:bottom w:val="single" w:sz="8" w:space="0" w:color="000000"/>
+              <w:right w:val="single" w:sz="8" w:space="0" w:color="000000"/>
+            </w:tcBorders>
+            <w:tcMar>
+              <w:top w:w="0" w:type="dxa"/>
+              <w:left w:w="70" w:type="dxa"/>
+              <w:bottom w:w="0" w:type="dxa"/>
+              <w:right w:w="70" w:type="dxa"/>
+            </w:tcMar>
+          </w:tcPr>
+          <w:p>
+            <w:pPr>
+              <w:jc w:val="right"/>
+              <w:rPr>
+                <w:rFonts w:ascii="Calibri" w:hAnsi="Calibri" w:cs="Calibri"/>
+                <w:sz w:val="22"/>
+                <w:szCs w:val="22"/>
+              </w:rPr>
+            </w:pPr>
+            <w:r>
+              <w:rPr>
+                <w:rFonts w:ascii="Calibri" w:hAnsi="Calibri" w:cs="Calibri"/>
+                <w:sz w:val="22"/>
+                <w:szCs w:val="22"/>
+              </w:rPr>
+              <w:t>5.0</w:t>
+            </w:r>
+          </w:p>
+        </w:tc>
+        <w:tc>
+          <w:tcPr>
+            <w:tcW w:w="0" w:type="auto"/>
+            <w:tcBorders>
+              <w:top w:val="single" w:sz="8" w:space="0" w:color="000000"/>
+              <w:left w:val="single" w:sz="8" w:space="0" w:color="000000"/>
+              <w:bottom w:val="single" w:sz="8" w:space="0" w:color="000000"/>
+              <w:right w:val="single" w:sz="8" w:space="0" w:color="000000"/>
+            </w:tcBorders>
+            <w:tcMar>
+              <w:top w:w="0" w:type="dxa"/>
+              <w:left w:w="70" w:type="dxa"/>
+              <w:bottom w:w="0" w:type="dxa"/>
+              <w:right w:w="70" w:type="dxa"/>
+            </w:tcMar>
+          </w:tcPr>
+          <w:p>
+            <w:pPr>
+              <w:jc w:val="center"/>
+              <w:rPr>
+                <w:rFonts w:ascii="Calibri" w:hAnsi="Calibri" w:cs="Calibri"/>
+                <w:sz w:val="22"/>
+                <w:szCs w:val="22"/>
+              </w:rPr>
+            </w:pPr>
+            <w:r>
+              <w:rPr>
+                <w:rFonts w:ascii="Calibri" w:hAnsi="Calibri" w:cs="Calibri"/>
+                <w:sz w:val="22"/>
+                <w:szCs w:val="22"/>
+              </w:rPr>
+              <w:t>Quinta versión</w:t>
+            </w:r>
+          </w:p>
+        </w:tc>
+        <w:tc>
+          <w:tcPr>
+            <w:tcW w:w="0" w:type="auto"/>
+            <w:tcBorders>
+              <w:top w:val="single" w:sz="8" w:space="0" w:color="000000"/>
+              <w:left w:val="single" w:sz="8" w:space="0" w:color="000000"/>
+              <w:bottom w:val="single" w:sz="8" w:space="0" w:color="000000"/>
+              <w:right w:val="single" w:sz="8" w:space="0" w:color="000000"/>
+            </w:tcBorders>
+            <w:tcMar>
+              <w:top w:w="0" w:type="dxa"/>
+              <w:left w:w="70" w:type="dxa"/>
+              <w:bottom w:w="0" w:type="dxa"/>
+              <w:right w:w="70" w:type="dxa"/>
+            </w:tcMar>
+          </w:tcPr>
+          <w:p>
+            <w:pPr>
+              <w:jc w:val="center"/>
+              <w:rPr>
+                <w:rFonts w:ascii="Calibri" w:hAnsi="Calibri" w:cs="Calibri"/>
+                <w:sz w:val="22"/>
+                <w:szCs w:val="22"/>
+              </w:rPr>
+            </w:pPr>
+            <w:r>
+              <w:rPr>
+                <w:rFonts w:ascii="Calibri" w:hAnsi="Calibri" w:cs="Calibri"/>
+                <w:sz w:val="22"/>
+                <w:szCs w:val="22"/>
+              </w:rPr>
+              <w:t>Christian Mendez</w:t>
+            </w:r>
+          </w:p>
+        </w:tc>
+      </w:tr>
+      <w:tr>
+        <w:tc>
+          <w:tcPr>
+            <w:tcW w:w="0" w:type="auto"/>
+            <w:tcBorders>
+              <w:top w:val="single" w:sz="8" w:space="0" w:color="000000"/>
+              <w:left w:val="single" w:sz="8" w:space="0" w:color="000000"/>
+              <w:bottom w:val="single" w:sz="8" w:space="0" w:color="000000"/>
+              <w:right w:val="single" w:sz="8" w:space="0" w:color="000000"/>
+            </w:tcBorders>
+            <w:tcMar>
+              <w:top w:w="0" w:type="dxa"/>
+              <w:left w:w="70" w:type="dxa"/>
+              <w:bottom w:w="0" w:type="dxa"/>
+              <w:right w:w="70" w:type="dxa"/>
+            </w:tcMar>
+          </w:tcPr>
+          <w:p>
+            <w:pPr>
+              <w:jc w:val="right"/>
+              <w:rPr>
+                <w:rFonts w:ascii="Calibri" w:hAnsi="Calibri" w:cs="Calibri"/>
+                <w:sz w:val="22"/>
+                <w:szCs w:val="22"/>
+              </w:rPr>
+            </w:pPr>
+            <w:r>
+              <w:rPr>
+                <w:rFonts w:ascii="Calibri" w:hAnsi="Calibri" w:cs="Calibri"/>
+                <w:sz w:val="22"/>
+                <w:szCs w:val="22"/>
+              </w:rPr>
+              <w:t>6</w:t>
+            </w:r>
+          </w:p>
+        </w:tc>
+        <w:tc>
+          <w:tcPr>
+            <w:tcW w:w="0" w:type="auto"/>
+            <w:tcBorders>
+              <w:top w:val="single" w:sz="8" w:space="0" w:color="000000"/>
+              <w:left w:val="single" w:sz="8" w:space="0" w:color="000000"/>
+              <w:bottom w:val="single" w:sz="8" w:space="0" w:color="000000"/>
+              <w:right w:val="single" w:sz="8" w:space="0" w:color="000000"/>
+            </w:tcBorders>
+            <w:tcMar>
+              <w:top w:w="0" w:type="dxa"/>
+              <w:left w:w="70" w:type="dxa"/>
+              <w:bottom w:w="0" w:type="dxa"/>
+              <w:right w:w="70" w:type="dxa"/>
+            </w:tcMar>
+          </w:tcPr>
+          <w:p>
+            <w:pPr>
+              <w:jc w:val="center"/>
+              <w:rPr>
+                <w:rFonts w:ascii="Calibri" w:hAnsi="Calibri" w:cs="Calibri"/>
+                <w:sz w:val="22"/>
+                <w:szCs w:val="22"/>
+              </w:rPr>
+            </w:pPr>
+            <w:r>
+              <w:rPr>
+                <w:rFonts w:ascii="Calibri" w:hAnsi="Calibri" w:cs="Calibri"/>
+                <w:sz w:val="22"/>
+                <w:szCs w:val="22"/>
+              </w:rPr>
+              <w:t>10</w:t>
+            </w:r>
+            <w:r>
+              <w:rPr>
+                <w:rFonts w:ascii="Calibri" w:hAnsi="Calibri" w:cs="Calibri"/>
+                <w:sz w:val="22"/>
+                <w:szCs w:val="22"/>
+              </w:rPr>
+              <w:t>/</w:t>
+            </w:r>
+            <w:r>
+              <w:rPr>
+                <w:rFonts w:ascii="Calibri" w:hAnsi="Calibri" w:cs="Calibri"/>
+                <w:sz w:val="22"/>
+                <w:szCs w:val="22"/>
+              </w:rPr>
+              <w:t>10</w:t>
             </w:r>
             <w:r>
               <w:rPr>
@@ -1369,7 +1546,7 @@
                 <w:sz w:val="22"/>
                 <w:szCs w:val="22"/>
               </w:rPr>
-              <w:t>5</w:t>
+              <w:t>6</w:t>
             </w:r>
             <w:r>
               <w:rPr>
@@ -1412,7 +1589,7 @@
                 <w:sz w:val="22"/>
                 <w:szCs w:val="22"/>
               </w:rPr>
-              <w:t>Quinta</w:t>
+              <w:t>Sexta</w:t>
             </w:r>
             <w:r>
               <w:rPr>
@@ -3836,7 +4013,63 @@
         <w:rPr>
           <w:rFonts w:ascii="Arial" w:hAnsi="Arial" w:cs="Arial"/>
         </w:rPr>
-        <w:t xml:space="preserve">. </w:t>
+        <w:t>,</w:t>
+      </w:r>
+      <w:r>
+        <w:rPr>
+          <w:rFonts w:ascii="Arial" w:hAnsi="Arial" w:cs="Arial"/>
+        </w:rPr>
+        <w:t xml:space="preserve"> además de un puntaje promedio inicial de 14 (catorce).</w:t>
+      </w:r>
+      <w:r>
+        <w:rPr>
+          <w:rFonts w:ascii="Arial" w:hAnsi="Arial" w:cs="Arial"/>
+        </w:rPr>
+        <w:t xml:space="preserve"> </w:t>
+      </w:r>
+      <w:r>
+        <w:rPr>
+          <w:rFonts w:ascii="Arial" w:hAnsi="Arial" w:cs="Arial"/>
+        </w:rPr>
+        <w:t>Ambos parámetros</w:t>
+      </w:r>
+      <w:r>
+        <w:rPr>
+          <w:rFonts w:ascii="Arial" w:hAnsi="Arial" w:cs="Arial"/>
+        </w:rPr>
+        <w:t xml:space="preserve"> </w:t>
+      </w:r>
+      <w:r>
+        <w:rPr>
+          <w:rFonts w:ascii="Arial" w:hAnsi="Arial" w:cs="Arial"/>
+        </w:rPr>
+        <w:t xml:space="preserve">pueden ser </w:t>
+      </w:r>
+      <w:bookmarkStart w:id="10" w:name="_GoBack"/>
+      <w:bookmarkEnd w:id="10"/>
+      <w:r>
+        <w:rPr>
+          <w:rFonts w:ascii="Arial" w:hAnsi="Arial" w:cs="Arial"/>
+        </w:rPr>
+        <w:t>configurable</w:t>
+      </w:r>
+      <w:r>
+        <w:rPr>
+          <w:rFonts w:ascii="Arial" w:hAnsi="Arial" w:cs="Arial"/>
+        </w:rPr>
+        <w:t>s</w:t>
+      </w:r>
+      <w:r>
+        <w:rPr>
+          <w:rFonts w:ascii="Arial" w:hAnsi="Arial" w:cs="Arial"/>
+        </w:rPr>
+        <w:t xml:space="preserve"> desde la base de datos.</w:t>
+      </w:r>
+      <w:r>
+        <w:rPr>
+          <w:rFonts w:ascii="Arial" w:hAnsi="Arial" w:cs="Arial"/>
+        </w:rPr>
+        <w:t xml:space="preserve"> </w:t>
       </w:r>
     </w:p>
     <w:p>
@@ -3919,7 +4152,14 @@
         <w:rPr>
           <w:rFonts w:ascii="Arial" w:hAnsi="Arial" w:cs="Arial"/>
         </w:rPr>
-        <w:t>en el sistema y habilitado para hacer todas las operaciones regulares en la aplicación.</w:t>
+        <w:t xml:space="preserve">en el sistema y habilitado para hacer todas las operaciones </w:t>
+      </w:r>
+      <w:r>
+        <w:rPr>
+          <w:rFonts w:ascii="Arial" w:hAnsi="Arial" w:cs="Arial"/>
+        </w:rPr>
+        <w:lastRenderedPageBreak/>
+        <w:t>regulares en la aplicación.</w:t>
       </w:r>
     </w:p>
     <w:p>
@@ -3945,7 +4185,6 @@
           <w:i/>
           <w:u w:val="single"/>
         </w:rPr>
-        <w:lastRenderedPageBreak/>
         <w:t>Inhabilitado</w:t>
       </w:r>
       <w:r>
@@ -4014,13 +4253,7 @@
         <w:rPr>
           <w:rFonts w:ascii="Arial" w:hAnsi="Arial" w:cs="Arial"/>
         </w:rPr>
-        <w:t xml:space="preserve"> </w:t>
-      </w:r>
-      <w:r>
-        <w:rPr>
-          <w:rFonts w:ascii="Arial" w:hAnsi="Arial" w:cs="Arial"/>
-        </w:rPr>
-        <w:t xml:space="preserve">Proveedor </w:t>
+        <w:t xml:space="preserve"> Proveedor </w:t>
       </w:r>
       <w:r>
         <w:rPr>
@@ -4285,11 +4518,11 @@
         <w:ind w:left="993"/>
         <w:jc w:val="both"/>
       </w:pPr>
-      <w:bookmarkStart w:id="10" w:name="_Toc365202370"/>
+      <w:bookmarkStart w:id="11" w:name="_Toc365202370"/>
       <w:r>
         <w:t>Suministradores</w:t>
       </w:r>
-      <w:bookmarkEnd w:id="10"/>
+      <w:bookmarkEnd w:id="11"/>
     </w:p>
     <w:p>
       <w:pPr>
@@ -4835,14 +5068,7 @@
         <w:rPr>
           <w:rFonts w:ascii="Arial" w:hAnsi="Arial" w:cs="Arial"/>
         </w:rPr>
-        <w:t xml:space="preserve">Habilitado, Inhabilitado, y </w:t>
-      </w:r>
-      <w:r>
-        <w:rPr>
-          <w:rFonts w:ascii="Arial" w:hAnsi="Arial" w:cs="Arial"/>
-        </w:rPr>
-        <w:lastRenderedPageBreak/>
-        <w:t>Eliminado.</w:t>
+        <w:t>Habilitado, Inhabilitado, y Eliminado.</w:t>
       </w:r>
     </w:p>
     <w:p>
@@ -5004,11 +5230,11 @@
         <w:ind w:left="993"/>
         <w:jc w:val="both"/>
       </w:pPr>
-      <w:bookmarkStart w:id="11" w:name="_Toc365202371"/>
+      <w:bookmarkStart w:id="12" w:name="_Toc365202371"/>
       <w:r>
         <w:t>Clientes</w:t>
       </w:r>
-      <w:bookmarkEnd w:id="11"/>
+      <w:bookmarkEnd w:id="12"/>
     </w:p>
     <w:p>
       <w:pPr>
@@ -5452,8 +5678,6 @@
           <w:rFonts w:ascii="Arial" w:hAnsi="Arial" w:cs="Arial"/>
         </w:rPr>
       </w:pPr>
-      <w:bookmarkStart w:id="12" w:name="_GoBack"/>
-      <w:bookmarkEnd w:id="12"/>
     </w:p>
     <w:p>
       <w:pPr>
@@ -5765,6 +5989,7 @@
         <w:rPr>
           <w:rFonts w:ascii="Arial" w:hAnsi="Arial" w:cs="Arial"/>
         </w:rPr>
+        <w:lastRenderedPageBreak/>
         <w:t>La siguiente sección comprende el listado y definición de los términos y conceptos utilizados en el presente documento.</w:t>
       </w:r>
     </w:p>
@@ -6306,7 +6531,7 @@
               <w:sz w:val="16"/>
               <w:szCs w:val="16"/>
             </w:rPr>
-            <w:t>6</w:t>
+            <w:t>5</w:t>
           </w:r>
           <w:r>
             <w:rPr>
@@ -6326,31 +6551,16 @@
             </w:rPr>
             <w:t xml:space="preserve"> de  </w:t>
           </w:r>
-          <w:r>
-            <w:fldChar w:fldCharType="begin"/>
-          </w:r>
-          <w:r>
-            <w:instrText xml:space="preserve"> NUMPAGES  \* MERGEFORMAT </w:instrText>
-          </w:r>
-          <w:r>
-            <w:fldChar w:fldCharType="separate"/>
-          </w:r>
-          <w:r>
-            <w:rPr>
-              <w:rStyle w:val="Nmerodepgina"/>
-              <w:noProof/>
-              <w:sz w:val="18"/>
-            </w:rPr>
-            <w:t>8</w:t>
-          </w:r>
-          <w:r>
-            <w:rPr>
-              <w:rStyle w:val="Nmerodepgina"/>
-              <w:noProof/>
-              <w:sz w:val="18"/>
-            </w:rPr>
-            <w:fldChar w:fldCharType="end"/>
-          </w:r>
+          <w:fldSimple w:instr=" NUMPAGES  \* MERGEFORMAT ">
+            <w:r>
+              <w:rPr>
+                <w:rStyle w:val="Nmerodepgina"/>
+                <w:noProof/>
+                <w:sz w:val="18"/>
+              </w:rPr>
+              <w:t>8</w:t>
+            </w:r>
+          </w:fldSimple>
         </w:p>
       </w:tc>
     </w:tr>
@@ -6472,7 +6682,7 @@
               <w:sz w:val="16"/>
               <w:szCs w:val="16"/>
             </w:rPr>
-            <w:t>5</w:t>
+            <w:t>6</w:t>
           </w:r>
           <w:r>
             <w:rPr>
@@ -6534,7 +6744,7 @@
               <w:sz w:val="16"/>
               <w:szCs w:val="16"/>
             </w:rPr>
-            <w:t>03</w:t>
+            <w:t>10</w:t>
           </w:r>
           <w:r>
             <w:rPr>
@@ -6542,7 +6752,7 @@
               <w:sz w:val="16"/>
               <w:szCs w:val="16"/>
             </w:rPr>
-            <w:t>/0</w:t>
+            <w:t>/</w:t>
           </w:r>
           <w:r>
             <w:rPr>
@@ -6550,7 +6760,7 @@
               <w:sz w:val="16"/>
               <w:szCs w:val="16"/>
             </w:rPr>
-            <w:t>9</w:t>
+            <w:t>10</w:t>
           </w:r>
           <w:r>
             <w:rPr>
@@ -9964,7 +10174,7 @@
 </file>
 
 <file path=customXml/itemProps1.xml><?xml version="1.0" encoding="utf-8"?>
-<ds:datastoreItem xmlns:ds="http://schemas.openxmlformats.org/officeDocument/2006/customXml" ds:itemID="{762A5107-2E28-4D94-AB7B-D5B013FB99F6}">
+<ds:datastoreItem xmlns:ds="http://schemas.openxmlformats.org/officeDocument/2006/customXml" ds:itemID="{F32785EC-0CB6-432E-B329-1B0311D6D145}">
   <ds:schemaRefs>
     <ds:schemaRef ds:uri="http://schemas.openxmlformats.org/officeDocument/2006/bibliography"/>
   </ds:schemaRefs>

</xml_diff>